<commit_message>
add minh chung chay cac cau lenh docker co ban
</commit_message>
<xml_diff>
--- a/MinhChungDocker.docx
+++ b/MinhChungDocker.docx
@@ -3,6 +3,57 @@
 <w:document xmlns:wpc="http://schemas.microsoft.com/office/word/2010/wordprocessingCanvas" xmlns:cx="http://schemas.microsoft.com/office/drawing/2014/chartex" xmlns:cx1="http://schemas.microsoft.com/office/drawing/2015/9/8/chartex" xmlns:cx2="http://schemas.microsoft.com/office/drawing/2015/10/21/chartex" xmlns:cx3="http://schemas.microsoft.com/office/drawing/2016/5/9/chartex" xmlns:cx4="http://schemas.microsoft.com/office/drawing/2016/5/10/chartex" xmlns:cx5="http://schemas.microsoft.com/office/drawing/2016/5/11/chartex" xmlns:cx6="http://schemas.microsoft.com/office/drawing/2016/5/12/chartex" xmlns:cx7="http://schemas.microsoft.com/office/drawing/2016/5/13/chartex" xmlns:cx8="http://schemas.microsoft.com/office/drawing/2016/5/14/chartex" xmlns:mc="http://schemas.openxmlformats.org/markup-compatibility/2006" xmlns:aink="http://schemas.microsoft.com/office/drawing/2016/ink" xmlns:am3d="http://schemas.microsoft.com/office/drawing/2017/model3d" xmlns:o="urn:schemas-microsoft-com:office:office" xmlns:oel="http://schemas.microsoft.com/office/2019/extlst" xmlns:r="http://schemas.openxmlformats.org/officeDocument/2006/relationships" xmlns:m="http://schemas.openxmlformats.org/officeDocument/2006/math" xmlns:v="urn:schemas-microsoft-com:vml" xmlns:wp14="http://schemas.microsoft.com/office/word/2010/wordprocessingDrawing" xmlns:wp="http://schemas.openxmlformats.org/drawingml/2006/wordprocessingDrawing" xmlns:w10="urn:schemas-microsoft-com:office:word" xmlns:w="http://schemas.openxmlformats.org/wordprocessingml/2006/main" xmlns:w14="http://schemas.microsoft.com/office/word/2010/wordml" xmlns:w15="http://schemas.microsoft.com/office/word/2012/wordml" xmlns:w16cex="http://schemas.microsoft.com/office/word/2018/wordml/cex" xmlns:w16cid="http://schemas.microsoft.com/office/word/2016/wordml/cid" xmlns:w16="http://schemas.microsoft.com/office/word/2018/wordml" xmlns:w16du="http://schemas.microsoft.com/office/word/2023/wordml/word16du" xmlns:w16sdtdh="http://schemas.microsoft.com/office/word/2020/wordml/sdtdatahash" xmlns:w16sdtfl="http://schemas.microsoft.com/office/word/2024/wordml/sdtformatlock" xmlns:w16se="http://schemas.microsoft.com/office/word/2015/wordml/symex" xmlns:wpg="http://schemas.microsoft.com/office/word/2010/wordprocessingGroup" xmlns:wpi="http://schemas.microsoft.com/office/word/2010/wordprocessingInk" xmlns:wne="http://schemas.microsoft.com/office/word/2006/wordml" xmlns:wps="http://schemas.microsoft.com/office/word/2010/wordprocessingShape" mc:Ignorable="w14 w15 w16se w16cid w16 w16cex w16sdtdh w16sdtfl w16du wp14">
   <w:body>
     <w:p>
+      <w:pPr>
+        <w:spacing w:after="0" w:line="240" w:lineRule="auto"/>
+        <w:ind w:left="0" w:firstLine="0"/>
+        <w:rPr>
+          <w:rFonts w:ascii="Arial" w:eastAsia="Times New Roman" w:hAnsi="Arial" w:cs="Arial"/>
+          <w:b/>
+          <w:bCs/>
+          <w:color w:val="auto"/>
+          <w:sz w:val="24"/>
+          <w:szCs w:val="24"/>
+          <w:lang w:val="vi-VN"/>
+        </w:rPr>
+      </w:pPr>
+      <w:r>
+        <w:t>Phần 1:</w:t>
+      </w:r>
+      <w:r>
+        <w:rPr>
+          <w:lang w:val="vi-VN"/>
+        </w:rPr>
+        <w:t xml:space="preserve"> </w:t>
+      </w:r>
+      <w:r>
+        <w:rPr>
+          <w:rFonts w:ascii="Arial" w:eastAsia="Times New Roman" w:hAnsi="Arial" w:cs="Arial"/>
+          <w:b/>
+          <w:bCs/>
+          <w:color w:val="auto"/>
+          <w:sz w:val="24"/>
+          <w:szCs w:val="24"/>
+        </w:rPr>
+        <w:t>Các lệnh cơ bản thao tác với Docker</w:t>
+      </w:r>
+    </w:p>
+    <w:p>
+      <w:r>
+        <w:rPr>
+          <w:lang w:val="vi-VN"/>
+        </w:rPr>
+        <w:t>Lệnh</w:t>
+      </w:r>
+      <w:r>
+        <w:t xml:space="preserve"> 1 - 6</w:t>
+      </w:r>
+    </w:p>
+    <w:p>
+      <w:pPr>
+        <w:rPr>
+          <w:lang w:val="vi-VN"/>
+        </w:rPr>
+      </w:pPr>
       <w:r>
         <w:drawing>
           <wp:inline distT="0" distB="0" distL="0" distR="0" wp14:anchorId="7F010963" wp14:editId="157DF4F3">
@@ -41,7 +92,659 @@
         </w:drawing>
       </w:r>
     </w:p>
-    <w:p/>
+    <w:p>
+      <w:pPr>
+        <w:rPr>
+          <w:lang w:val="vi-VN"/>
+        </w:rPr>
+      </w:pPr>
+      <w:r>
+        <w:rPr>
+          <w:lang w:val="vi-VN"/>
+        </w:rPr>
+        <w:t>Lệnh 7-8</w:t>
+      </w:r>
+    </w:p>
+    <w:p>
+      <w:pPr>
+        <w:rPr>
+          <w:lang w:val="vi-VN"/>
+        </w:rPr>
+      </w:pPr>
+      <w:r>
+        <w:rPr>
+          <w:lang w:val="vi-VN"/>
+        </w:rPr>
+        <w:lastRenderedPageBreak/>
+        <w:drawing>
+          <wp:inline distT="0" distB="0" distL="0" distR="0" wp14:anchorId="238C702D" wp14:editId="4D7DABFB">
+            <wp:extent cx="6120765" cy="6908165"/>
+            <wp:effectExtent l="0" t="0" r="0" b="6985"/>
+            <wp:docPr id="893906525" name="Picture 1"/>
+            <wp:cNvGraphicFramePr>
+              <a:graphicFrameLocks xmlns:a="http://schemas.openxmlformats.org/drawingml/2006/main" noChangeAspect="1"/>
+            </wp:cNvGraphicFramePr>
+            <a:graphic xmlns:a="http://schemas.openxmlformats.org/drawingml/2006/main">
+              <a:graphicData uri="http://schemas.openxmlformats.org/drawingml/2006/picture">
+                <pic:pic xmlns:pic="http://schemas.openxmlformats.org/drawingml/2006/picture">
+                  <pic:nvPicPr>
+                    <pic:cNvPr id="893906525" name=""/>
+                    <pic:cNvPicPr/>
+                  </pic:nvPicPr>
+                  <pic:blipFill>
+                    <a:blip r:embed="rId5"/>
+                    <a:stretch>
+                      <a:fillRect/>
+                    </a:stretch>
+                  </pic:blipFill>
+                  <pic:spPr>
+                    <a:xfrm>
+                      <a:off x="0" y="0"/>
+                      <a:ext cx="6120765" cy="6908165"/>
+                    </a:xfrm>
+                    <a:prstGeom prst="rect">
+                      <a:avLst/>
+                    </a:prstGeom>
+                  </pic:spPr>
+                </pic:pic>
+              </a:graphicData>
+            </a:graphic>
+          </wp:inline>
+        </w:drawing>
+      </w:r>
+    </w:p>
+    <w:p>
+      <w:pPr>
+        <w:rPr>
+          <w:lang w:val="vi-VN"/>
+        </w:rPr>
+      </w:pPr>
+      <w:r>
+        <w:rPr>
+          <w:lang w:val="vi-VN"/>
+        </w:rPr>
+        <w:t>Lệnh 9</w:t>
+      </w:r>
+    </w:p>
+    <w:p>
+      <w:pPr>
+        <w:rPr>
+          <w:lang w:val="vi-VN"/>
+        </w:rPr>
+      </w:pPr>
+      <w:r>
+        <w:rPr>
+          <w:lang w:val="vi-VN"/>
+        </w:rPr>
+        <w:drawing>
+          <wp:inline distT="0" distB="0" distL="0" distR="0" wp14:anchorId="7EAC3899" wp14:editId="5DD7EB98">
+            <wp:extent cx="6120765" cy="1891030"/>
+            <wp:effectExtent l="0" t="0" r="0" b="0"/>
+            <wp:docPr id="915525822" name="Picture 1"/>
+            <wp:cNvGraphicFramePr>
+              <a:graphicFrameLocks xmlns:a="http://schemas.openxmlformats.org/drawingml/2006/main" noChangeAspect="1"/>
+            </wp:cNvGraphicFramePr>
+            <a:graphic xmlns:a="http://schemas.openxmlformats.org/drawingml/2006/main">
+              <a:graphicData uri="http://schemas.openxmlformats.org/drawingml/2006/picture">
+                <pic:pic xmlns:pic="http://schemas.openxmlformats.org/drawingml/2006/picture">
+                  <pic:nvPicPr>
+                    <pic:cNvPr id="915525822" name=""/>
+                    <pic:cNvPicPr/>
+                  </pic:nvPicPr>
+                  <pic:blipFill>
+                    <a:blip r:embed="rId6"/>
+                    <a:stretch>
+                      <a:fillRect/>
+                    </a:stretch>
+                  </pic:blipFill>
+                  <pic:spPr>
+                    <a:xfrm>
+                      <a:off x="0" y="0"/>
+                      <a:ext cx="6120765" cy="1891030"/>
+                    </a:xfrm>
+                    <a:prstGeom prst="rect">
+                      <a:avLst/>
+                    </a:prstGeom>
+                  </pic:spPr>
+                </pic:pic>
+              </a:graphicData>
+            </a:graphic>
+          </wp:inline>
+        </w:drawing>
+      </w:r>
+    </w:p>
+    <w:p>
+      <w:pPr>
+        <w:rPr>
+          <w:lang w:val="vi-VN"/>
+        </w:rPr>
+      </w:pPr>
+      <w:r>
+        <w:rPr>
+          <w:lang w:val="vi-VN"/>
+        </w:rPr>
+        <w:lastRenderedPageBreak/>
+        <w:t>Lệnh 10</w:t>
+      </w:r>
+    </w:p>
+    <w:p>
+      <w:pPr>
+        <w:rPr>
+          <w:lang w:val="vi-VN"/>
+        </w:rPr>
+      </w:pPr>
+      <w:r>
+        <w:rPr>
+          <w:lang w:val="vi-VN"/>
+        </w:rPr>
+        <w:drawing>
+          <wp:inline distT="0" distB="0" distL="0" distR="0" wp14:anchorId="67C86456" wp14:editId="5D4EB892">
+            <wp:extent cx="6120765" cy="1737360"/>
+            <wp:effectExtent l="0" t="0" r="0" b="0"/>
+            <wp:docPr id="313791369" name="Picture 1"/>
+            <wp:cNvGraphicFramePr>
+              <a:graphicFrameLocks xmlns:a="http://schemas.openxmlformats.org/drawingml/2006/main" noChangeAspect="1"/>
+            </wp:cNvGraphicFramePr>
+            <a:graphic xmlns:a="http://schemas.openxmlformats.org/drawingml/2006/main">
+              <a:graphicData uri="http://schemas.openxmlformats.org/drawingml/2006/picture">
+                <pic:pic xmlns:pic="http://schemas.openxmlformats.org/drawingml/2006/picture">
+                  <pic:nvPicPr>
+                    <pic:cNvPr id="313791369" name=""/>
+                    <pic:cNvPicPr/>
+                  </pic:nvPicPr>
+                  <pic:blipFill>
+                    <a:blip r:embed="rId7"/>
+                    <a:stretch>
+                      <a:fillRect/>
+                    </a:stretch>
+                  </pic:blipFill>
+                  <pic:spPr>
+                    <a:xfrm>
+                      <a:off x="0" y="0"/>
+                      <a:ext cx="6120765" cy="1737360"/>
+                    </a:xfrm>
+                    <a:prstGeom prst="rect">
+                      <a:avLst/>
+                    </a:prstGeom>
+                  </pic:spPr>
+                </pic:pic>
+              </a:graphicData>
+            </a:graphic>
+          </wp:inline>
+        </w:drawing>
+      </w:r>
+    </w:p>
+    <w:p>
+      <w:pPr>
+        <w:rPr>
+          <w:lang w:val="vi-VN"/>
+        </w:rPr>
+      </w:pPr>
+      <w:r>
+        <w:rPr>
+          <w:lang w:val="vi-VN"/>
+        </w:rPr>
+        <w:t>Lệnh 11</w:t>
+      </w:r>
+    </w:p>
+    <w:p>
+      <w:pPr>
+        <w:rPr>
+          <w:lang w:val="vi-VN"/>
+        </w:rPr>
+      </w:pPr>
+      <w:r>
+        <w:rPr>
+          <w:lang w:val="vi-VN"/>
+        </w:rPr>
+        <w:drawing>
+          <wp:inline distT="0" distB="0" distL="0" distR="0" wp14:anchorId="58B9E71A" wp14:editId="05DA6FBB">
+            <wp:extent cx="6120765" cy="1562100"/>
+            <wp:effectExtent l="0" t="0" r="0" b="0"/>
+            <wp:docPr id="1790481860" name="Picture 1"/>
+            <wp:cNvGraphicFramePr>
+              <a:graphicFrameLocks xmlns:a="http://schemas.openxmlformats.org/drawingml/2006/main" noChangeAspect="1"/>
+            </wp:cNvGraphicFramePr>
+            <a:graphic xmlns:a="http://schemas.openxmlformats.org/drawingml/2006/main">
+              <a:graphicData uri="http://schemas.openxmlformats.org/drawingml/2006/picture">
+                <pic:pic xmlns:pic="http://schemas.openxmlformats.org/drawingml/2006/picture">
+                  <pic:nvPicPr>
+                    <pic:cNvPr id="1790481860" name=""/>
+                    <pic:cNvPicPr/>
+                  </pic:nvPicPr>
+                  <pic:blipFill>
+                    <a:blip r:embed="rId8"/>
+                    <a:stretch>
+                      <a:fillRect/>
+                    </a:stretch>
+                  </pic:blipFill>
+                  <pic:spPr>
+                    <a:xfrm>
+                      <a:off x="0" y="0"/>
+                      <a:ext cx="6120765" cy="1562100"/>
+                    </a:xfrm>
+                    <a:prstGeom prst="rect">
+                      <a:avLst/>
+                    </a:prstGeom>
+                  </pic:spPr>
+                </pic:pic>
+              </a:graphicData>
+            </a:graphic>
+          </wp:inline>
+        </w:drawing>
+      </w:r>
+    </w:p>
+    <w:p>
+      <w:pPr>
+        <w:rPr>
+          <w:lang w:val="vi-VN"/>
+        </w:rPr>
+      </w:pPr>
+      <w:r>
+        <w:rPr>
+          <w:lang w:val="vi-VN"/>
+        </w:rPr>
+        <w:t>Lệnh 12</w:t>
+      </w:r>
+    </w:p>
+    <w:p>
+      <w:pPr>
+        <w:rPr>
+          <w:lang w:val="vi-VN"/>
+        </w:rPr>
+      </w:pPr>
+      <w:r>
+        <w:rPr>
+          <w:lang w:val="vi-VN"/>
+        </w:rPr>
+        <w:drawing>
+          <wp:inline distT="0" distB="0" distL="0" distR="0" wp14:anchorId="1DEA59CF" wp14:editId="18D7E670">
+            <wp:extent cx="6120765" cy="2320925"/>
+            <wp:effectExtent l="0" t="0" r="0" b="3175"/>
+            <wp:docPr id="426112329" name="Picture 1"/>
+            <wp:cNvGraphicFramePr>
+              <a:graphicFrameLocks xmlns:a="http://schemas.openxmlformats.org/drawingml/2006/main" noChangeAspect="1"/>
+            </wp:cNvGraphicFramePr>
+            <a:graphic xmlns:a="http://schemas.openxmlformats.org/drawingml/2006/main">
+              <a:graphicData uri="http://schemas.openxmlformats.org/drawingml/2006/picture">
+                <pic:pic xmlns:pic="http://schemas.openxmlformats.org/drawingml/2006/picture">
+                  <pic:nvPicPr>
+                    <pic:cNvPr id="426112329" name=""/>
+                    <pic:cNvPicPr/>
+                  </pic:nvPicPr>
+                  <pic:blipFill>
+                    <a:blip r:embed="rId9"/>
+                    <a:stretch>
+                      <a:fillRect/>
+                    </a:stretch>
+                  </pic:blipFill>
+                  <pic:spPr>
+                    <a:xfrm>
+                      <a:off x="0" y="0"/>
+                      <a:ext cx="6120765" cy="2320925"/>
+                    </a:xfrm>
+                    <a:prstGeom prst="rect">
+                      <a:avLst/>
+                    </a:prstGeom>
+                  </pic:spPr>
+                </pic:pic>
+              </a:graphicData>
+            </a:graphic>
+          </wp:inline>
+        </w:drawing>
+      </w:r>
+    </w:p>
+    <w:p>
+      <w:pPr>
+        <w:rPr>
+          <w:lang w:val="vi-VN"/>
+        </w:rPr>
+      </w:pPr>
+      <w:r>
+        <w:rPr>
+          <w:lang w:val="vi-VN"/>
+        </w:rPr>
+        <w:t>Lệnh 13-17</w:t>
+      </w:r>
+    </w:p>
+    <w:p>
+      <w:pPr>
+        <w:rPr>
+          <w:lang w:val="vi-VN"/>
+        </w:rPr>
+      </w:pPr>
+      <w:r>
+        <w:rPr>
+          <w:lang w:val="vi-VN"/>
+        </w:rPr>
+        <w:lastRenderedPageBreak/>
+        <w:drawing>
+          <wp:inline distT="0" distB="0" distL="0" distR="0" wp14:anchorId="5BAB579A" wp14:editId="42206C1E">
+            <wp:extent cx="6120765" cy="6914515"/>
+            <wp:effectExtent l="0" t="0" r="0" b="635"/>
+            <wp:docPr id="1946014458" name="Picture 1"/>
+            <wp:cNvGraphicFramePr>
+              <a:graphicFrameLocks xmlns:a="http://schemas.openxmlformats.org/drawingml/2006/main" noChangeAspect="1"/>
+            </wp:cNvGraphicFramePr>
+            <a:graphic xmlns:a="http://schemas.openxmlformats.org/drawingml/2006/main">
+              <a:graphicData uri="http://schemas.openxmlformats.org/drawingml/2006/picture">
+                <pic:pic xmlns:pic="http://schemas.openxmlformats.org/drawingml/2006/picture">
+                  <pic:nvPicPr>
+                    <pic:cNvPr id="1946014458" name=""/>
+                    <pic:cNvPicPr/>
+                  </pic:nvPicPr>
+                  <pic:blipFill>
+                    <a:blip r:embed="rId10"/>
+                    <a:stretch>
+                      <a:fillRect/>
+                    </a:stretch>
+                  </pic:blipFill>
+                  <pic:spPr>
+                    <a:xfrm>
+                      <a:off x="0" y="0"/>
+                      <a:ext cx="6120765" cy="6914515"/>
+                    </a:xfrm>
+                    <a:prstGeom prst="rect">
+                      <a:avLst/>
+                    </a:prstGeom>
+                  </pic:spPr>
+                </pic:pic>
+              </a:graphicData>
+            </a:graphic>
+          </wp:inline>
+        </w:drawing>
+      </w:r>
+    </w:p>
+    <w:p>
+      <w:pPr>
+        <w:rPr>
+          <w:lang w:val="vi-VN"/>
+        </w:rPr>
+      </w:pPr>
+      <w:r>
+        <w:rPr>
+          <w:lang w:val="vi-VN"/>
+        </w:rPr>
+        <w:t>Lệnh 18-21</w:t>
+      </w:r>
+    </w:p>
+    <w:p>
+      <w:pPr>
+        <w:rPr>
+          <w:lang w:val="vi-VN"/>
+        </w:rPr>
+      </w:pPr>
+      <w:r>
+        <w:rPr>
+          <w:lang w:val="vi-VN"/>
+        </w:rPr>
+        <w:lastRenderedPageBreak/>
+        <w:drawing>
+          <wp:inline distT="0" distB="0" distL="0" distR="0" wp14:anchorId="632B5F14" wp14:editId="20BCAF40">
+            <wp:extent cx="6120765" cy="3493135"/>
+            <wp:effectExtent l="0" t="0" r="0" b="0"/>
+            <wp:docPr id="502316631" name="Picture 1"/>
+            <wp:cNvGraphicFramePr>
+              <a:graphicFrameLocks xmlns:a="http://schemas.openxmlformats.org/drawingml/2006/main" noChangeAspect="1"/>
+            </wp:cNvGraphicFramePr>
+            <a:graphic xmlns:a="http://schemas.openxmlformats.org/drawingml/2006/main">
+              <a:graphicData uri="http://schemas.openxmlformats.org/drawingml/2006/picture">
+                <pic:pic xmlns:pic="http://schemas.openxmlformats.org/drawingml/2006/picture">
+                  <pic:nvPicPr>
+                    <pic:cNvPr id="502316631" name=""/>
+                    <pic:cNvPicPr/>
+                  </pic:nvPicPr>
+                  <pic:blipFill>
+                    <a:blip r:embed="rId11"/>
+                    <a:stretch>
+                      <a:fillRect/>
+                    </a:stretch>
+                  </pic:blipFill>
+                  <pic:spPr>
+                    <a:xfrm>
+                      <a:off x="0" y="0"/>
+                      <a:ext cx="6120765" cy="3493135"/>
+                    </a:xfrm>
+                    <a:prstGeom prst="rect">
+                      <a:avLst/>
+                    </a:prstGeom>
+                  </pic:spPr>
+                </pic:pic>
+              </a:graphicData>
+            </a:graphic>
+          </wp:inline>
+        </w:drawing>
+      </w:r>
+    </w:p>
+    <w:p>
+      <w:pPr>
+        <w:rPr>
+          <w:lang w:val="vi-VN"/>
+        </w:rPr>
+      </w:pPr>
+      <w:r>
+        <w:rPr>
+          <w:lang w:val="vi-VN"/>
+        </w:rPr>
+        <w:t>Lệnh 22</w:t>
+      </w:r>
+    </w:p>
+    <w:p>
+      <w:pPr>
+        <w:rPr>
+          <w:lang w:val="vi-VN"/>
+        </w:rPr>
+      </w:pPr>
+      <w:r>
+        <w:rPr>
+          <w:lang w:val="vi-VN"/>
+        </w:rPr>
+        <w:drawing>
+          <wp:inline distT="0" distB="0" distL="0" distR="0" wp14:anchorId="25C6D34F" wp14:editId="4A9BC293">
+            <wp:extent cx="6120765" cy="1115060"/>
+            <wp:effectExtent l="0" t="0" r="0" b="8890"/>
+            <wp:docPr id="433010244" name="Picture 1"/>
+            <wp:cNvGraphicFramePr>
+              <a:graphicFrameLocks xmlns:a="http://schemas.openxmlformats.org/drawingml/2006/main" noChangeAspect="1"/>
+            </wp:cNvGraphicFramePr>
+            <a:graphic xmlns:a="http://schemas.openxmlformats.org/drawingml/2006/main">
+              <a:graphicData uri="http://schemas.openxmlformats.org/drawingml/2006/picture">
+                <pic:pic xmlns:pic="http://schemas.openxmlformats.org/drawingml/2006/picture">
+                  <pic:nvPicPr>
+                    <pic:cNvPr id="433010244" name=""/>
+                    <pic:cNvPicPr/>
+                  </pic:nvPicPr>
+                  <pic:blipFill>
+                    <a:blip r:embed="rId12"/>
+                    <a:stretch>
+                      <a:fillRect/>
+                    </a:stretch>
+                  </pic:blipFill>
+                  <pic:spPr>
+                    <a:xfrm>
+                      <a:off x="0" y="0"/>
+                      <a:ext cx="6120765" cy="1115060"/>
+                    </a:xfrm>
+                    <a:prstGeom prst="rect">
+                      <a:avLst/>
+                    </a:prstGeom>
+                  </pic:spPr>
+                </pic:pic>
+              </a:graphicData>
+            </a:graphic>
+          </wp:inline>
+        </w:drawing>
+      </w:r>
+    </w:p>
+    <w:p>
+      <w:pPr>
+        <w:rPr>
+          <w:lang w:val="vi-VN"/>
+        </w:rPr>
+      </w:pPr>
+      <w:r>
+        <w:rPr>
+          <w:lang w:val="vi-VN"/>
+        </w:rPr>
+        <w:t>Lệnh 23-28</w:t>
+      </w:r>
+    </w:p>
+    <w:p>
+      <w:pPr>
+        <w:rPr>
+          <w:lang w:val="vi-VN"/>
+        </w:rPr>
+      </w:pPr>
+      <w:r>
+        <w:rPr>
+          <w:lang w:val="vi-VN"/>
+        </w:rPr>
+        <w:lastRenderedPageBreak/>
+        <w:drawing>
+          <wp:inline distT="0" distB="0" distL="0" distR="0" wp14:anchorId="77ABC950" wp14:editId="7DBB0FC2">
+            <wp:extent cx="6120765" cy="6907530"/>
+            <wp:effectExtent l="0" t="0" r="0" b="7620"/>
+            <wp:docPr id="1317324868" name="Picture 1"/>
+            <wp:cNvGraphicFramePr>
+              <a:graphicFrameLocks xmlns:a="http://schemas.openxmlformats.org/drawingml/2006/main" noChangeAspect="1"/>
+            </wp:cNvGraphicFramePr>
+            <a:graphic xmlns:a="http://schemas.openxmlformats.org/drawingml/2006/main">
+              <a:graphicData uri="http://schemas.openxmlformats.org/drawingml/2006/picture">
+                <pic:pic xmlns:pic="http://schemas.openxmlformats.org/drawingml/2006/picture">
+                  <pic:nvPicPr>
+                    <pic:cNvPr id="1317324868" name=""/>
+                    <pic:cNvPicPr/>
+                  </pic:nvPicPr>
+                  <pic:blipFill>
+                    <a:blip r:embed="rId13"/>
+                    <a:stretch>
+                      <a:fillRect/>
+                    </a:stretch>
+                  </pic:blipFill>
+                  <pic:spPr>
+                    <a:xfrm>
+                      <a:off x="0" y="0"/>
+                      <a:ext cx="6120765" cy="6907530"/>
+                    </a:xfrm>
+                    <a:prstGeom prst="rect">
+                      <a:avLst/>
+                    </a:prstGeom>
+                  </pic:spPr>
+                </pic:pic>
+              </a:graphicData>
+            </a:graphic>
+          </wp:inline>
+        </w:drawing>
+      </w:r>
+    </w:p>
+    <w:p>
+      <w:pPr>
+        <w:rPr>
+          <w:lang w:val="vi-VN"/>
+        </w:rPr>
+      </w:pPr>
+      <w:r>
+        <w:rPr>
+          <w:lang w:val="vi-VN"/>
+        </w:rPr>
+        <w:t>Lệnh 29-31</w:t>
+      </w:r>
+    </w:p>
+    <w:p>
+      <w:pPr>
+        <w:rPr>
+          <w:lang w:val="vi-VN"/>
+        </w:rPr>
+      </w:pPr>
+      <w:r>
+        <w:rPr>
+          <w:lang w:val="vi-VN"/>
+        </w:rPr>
+        <w:lastRenderedPageBreak/>
+        <w:drawing>
+          <wp:inline distT="0" distB="0" distL="0" distR="0" wp14:anchorId="18A2F6E5" wp14:editId="72E02F68">
+            <wp:extent cx="6120765" cy="3442970"/>
+            <wp:effectExtent l="0" t="0" r="0" b="5080"/>
+            <wp:docPr id="1454919787" name="Picture 1"/>
+            <wp:cNvGraphicFramePr>
+              <a:graphicFrameLocks xmlns:a="http://schemas.openxmlformats.org/drawingml/2006/main" noChangeAspect="1"/>
+            </wp:cNvGraphicFramePr>
+            <a:graphic xmlns:a="http://schemas.openxmlformats.org/drawingml/2006/main">
+              <a:graphicData uri="http://schemas.openxmlformats.org/drawingml/2006/picture">
+                <pic:pic xmlns:pic="http://schemas.openxmlformats.org/drawingml/2006/picture">
+                  <pic:nvPicPr>
+                    <pic:cNvPr id="1454919787" name=""/>
+                    <pic:cNvPicPr/>
+                  </pic:nvPicPr>
+                  <pic:blipFill>
+                    <a:blip r:embed="rId14"/>
+                    <a:stretch>
+                      <a:fillRect/>
+                    </a:stretch>
+                  </pic:blipFill>
+                  <pic:spPr>
+                    <a:xfrm>
+                      <a:off x="0" y="0"/>
+                      <a:ext cx="6120765" cy="3442970"/>
+                    </a:xfrm>
+                    <a:prstGeom prst="rect">
+                      <a:avLst/>
+                    </a:prstGeom>
+                  </pic:spPr>
+                </pic:pic>
+              </a:graphicData>
+            </a:graphic>
+          </wp:inline>
+        </w:drawing>
+      </w:r>
+    </w:p>
+    <w:p>
+      <w:pPr>
+        <w:rPr>
+          <w:lang w:val="vi-VN"/>
+        </w:rPr>
+      </w:pPr>
+      <w:r>
+        <w:rPr>
+          <w:lang w:val="vi-VN"/>
+        </w:rPr>
+        <w:drawing>
+          <wp:inline distT="0" distB="0" distL="0" distR="0" wp14:anchorId="54802CCB" wp14:editId="0A2361C5">
+            <wp:extent cx="6120765" cy="3435350"/>
+            <wp:effectExtent l="0" t="0" r="0" b="0"/>
+            <wp:docPr id="103588547" name="Picture 1"/>
+            <wp:cNvGraphicFramePr>
+              <a:graphicFrameLocks xmlns:a="http://schemas.openxmlformats.org/drawingml/2006/main" noChangeAspect="1"/>
+            </wp:cNvGraphicFramePr>
+            <a:graphic xmlns:a="http://schemas.openxmlformats.org/drawingml/2006/main">
+              <a:graphicData uri="http://schemas.openxmlformats.org/drawingml/2006/picture">
+                <pic:pic xmlns:pic="http://schemas.openxmlformats.org/drawingml/2006/picture">
+                  <pic:nvPicPr>
+                    <pic:cNvPr id="103588547" name=""/>
+                    <pic:cNvPicPr/>
+                  </pic:nvPicPr>
+                  <pic:blipFill>
+                    <a:blip r:embed="rId15"/>
+                    <a:stretch>
+                      <a:fillRect/>
+                    </a:stretch>
+                  </pic:blipFill>
+                  <pic:spPr>
+                    <a:xfrm>
+                      <a:off x="0" y="0"/>
+                      <a:ext cx="6120765" cy="3435350"/>
+                    </a:xfrm>
+                    <a:prstGeom prst="rect">
+                      <a:avLst/>
+                    </a:prstGeom>
+                  </pic:spPr>
+                </pic:pic>
+              </a:graphicData>
+            </a:graphic>
+          </wp:inline>
+        </w:drawing>
+      </w:r>
+    </w:p>
     <w:sectPr>
       <w:pgSz w:w="11907" w:h="16840" w:code="9"/>
       <w:pgMar w:top="1134" w:right="1134" w:bottom="1134" w:left="1134" w:header="720" w:footer="720" w:gutter="0"/>

</xml_diff>